<commit_message>
optimize hand panel and card show/hide
and tiny fixes on description.docx
</commit_message>
<xml_diff>
--- a/cgi/docs/assignment-diagram-description/Descriptions.docx
+++ b/cgi/docs/assignment-diagram-description/Descriptions.docx
@@ -1,6 +1,6 @@
 
 <file path=word/document.xml><?xml version="1.0" encoding="utf-8"?>
-<w:document xmlns:wpc="http://schemas.microsoft.com/office/word/2010/wordprocessingCanvas" xmlns:cx="http://schemas.microsoft.com/office/drawing/2014/chartex" xmlns:cx1="http://schemas.microsoft.com/office/drawing/2015/9/8/chartex" xmlns:cx2="http://schemas.microsoft.com/office/drawing/2015/10/21/chartex" xmlns:cx3="http://schemas.microsoft.com/office/drawing/2016/5/9/chartex" xmlns:cx4="http://schemas.microsoft.com/office/drawing/2016/5/10/chartex" xmlns:cx5="http://schemas.microsoft.com/office/drawing/2016/5/11/chartex" xmlns:cx6="http://schemas.microsoft.com/office/drawing/2016/5/12/chartex" xmlns:cx7="http://schemas.microsoft.com/office/drawing/2016/5/13/chartex" xmlns:cx8="http://schemas.microsoft.com/office/drawing/2016/5/14/chartex" xmlns:mc="http://schemas.openxmlformats.org/markup-compatibility/2006" xmlns:aink="http://schemas.microsoft.com/office/drawing/2016/ink" xmlns:am3d="http://schemas.microsoft.com/office/drawing/2017/model3d" xmlns:o="urn:schemas-microsoft-com:office:office" xmlns:r="http://schemas.openxmlformats.org/officeDocument/2006/relationships" xmlns:m="http://schemas.openxmlformats.org/officeDocument/2006/math" xmlns:v="urn:schemas-microsoft-com:vml" xmlns:wp14="http://schemas.microsoft.com/office/word/2010/wordprocessingDrawing" xmlns:wp="http://schemas.openxmlformats.org/drawingml/2006/wordprocessingDrawing" xmlns:w10="urn:schemas-microsoft-com:office:word" xmlns:w="http://schemas.openxmlformats.org/wordprocessingml/2006/main" xmlns:w14="http://schemas.microsoft.com/office/word/2010/wordml" xmlns:w15="http://schemas.microsoft.com/office/word/2012/wordml" xmlns:w16cid="http://schemas.microsoft.com/office/word/2016/wordml/cid" xmlns:w16se="http://schemas.microsoft.com/office/word/2015/wordml/symex" xmlns:wpg="http://schemas.microsoft.com/office/word/2010/wordprocessingGroup" xmlns:wpi="http://schemas.microsoft.com/office/word/2010/wordprocessingInk" xmlns:wne="http://schemas.microsoft.com/office/word/2006/wordml" xmlns:wps="http://schemas.microsoft.com/office/word/2010/wordprocessingShape" mc:Ignorable="w14 w15 w16se w16cid wp14">
+<w:document xmlns:wpc="http://schemas.microsoft.com/office/word/2010/wordprocessingCanvas" xmlns:cx="http://schemas.microsoft.com/office/drawing/2014/chartex" xmlns:cx1="http://schemas.microsoft.com/office/drawing/2015/9/8/chartex" xmlns:mc="http://schemas.openxmlformats.org/markup-compatibility/2006" xmlns:o="urn:schemas-microsoft-com:office:office" xmlns:r="http://schemas.openxmlformats.org/officeDocument/2006/relationships" xmlns:m="http://schemas.openxmlformats.org/officeDocument/2006/math" xmlns:v="urn:schemas-microsoft-com:vml" xmlns:wp14="http://schemas.microsoft.com/office/word/2010/wordprocessingDrawing" xmlns:wp="http://schemas.openxmlformats.org/drawingml/2006/wordprocessingDrawing" xmlns:w10="urn:schemas-microsoft-com:office:word" xmlns:w="http://schemas.openxmlformats.org/wordprocessingml/2006/main" xmlns:w14="http://schemas.microsoft.com/office/word/2010/wordml" xmlns:w15="http://schemas.microsoft.com/office/word/2012/wordml" xmlns:w16se="http://schemas.microsoft.com/office/word/2015/wordml/symex" xmlns:wpg="http://schemas.microsoft.com/office/word/2010/wordprocessingGroup" xmlns:wpi="http://schemas.microsoft.com/office/word/2010/wordprocessingInk" xmlns:wne="http://schemas.microsoft.com/office/word/2006/wordml" xmlns:wps="http://schemas.microsoft.com/office/word/2010/wordprocessingShape" mc:Ignorable="w14 w15 w16se wp14">
   <w:body>
     <w:p>
       <w:pPr>
@@ -100,10 +100,16 @@
         </w:rPr>
         <w:t xml:space="preserve">Not including cards in wild. </w:t>
       </w:r>
+      <w:r>
+        <w:rPr>
+          <w:rFonts w:cstheme="minorHAnsi"/>
+        </w:rPr>
+        <w:t xml:space="preserve">It updates information of all cards in hand each frame. </w:t>
+      </w:r>
     </w:p>
     <w:tbl>
       <w:tblPr>
-        <w:tblStyle w:val="4"/>
+        <w:tblStyle w:val="PlainTable4"/>
         <w:tblW w:w="0" w:type="auto"/>
         <w:tblLook w:val="04A0" w:firstRow="1" w:lastRow="0" w:firstColumn="1" w:lastColumn="0" w:noHBand="0" w:noVBand="1"/>
       </w:tblPr>
@@ -129,7 +135,6 @@
               </w:rPr>
             </w:pPr>
             <w:proofErr w:type="spellStart"/>
-            <w:proofErr w:type="gramStart"/>
             <w:r>
               <w:rPr>
                 <w:rFonts w:cstheme="minorHAnsi"/>
@@ -145,16 +150,7 @@
                 <w:b w:val="0"/>
                 <w:color w:val="2A579A"/>
               </w:rPr>
-              <w:t>(</w:t>
-            </w:r>
-            <w:proofErr w:type="gramEnd"/>
-            <w:r>
-              <w:rPr>
-                <w:rFonts w:cstheme="minorHAnsi"/>
-                <w:b w:val="0"/>
-                <w:color w:val="2A579A"/>
-              </w:rPr>
-              <w:t>)</w:t>
+              <w:t>()</w:t>
             </w:r>
           </w:p>
         </w:tc>
@@ -198,7 +194,6 @@
               </w:rPr>
             </w:pPr>
             <w:proofErr w:type="spellStart"/>
-            <w:proofErr w:type="gramStart"/>
             <w:r>
               <w:rPr>
                 <w:rFonts w:cstheme="minorHAnsi"/>
@@ -214,16 +209,7 @@
                 <w:b w:val="0"/>
                 <w:color w:val="2A579A"/>
               </w:rPr>
-              <w:t>(</w:t>
-            </w:r>
-            <w:proofErr w:type="gramEnd"/>
-            <w:r>
-              <w:rPr>
-                <w:rFonts w:cstheme="minorHAnsi"/>
-                <w:b w:val="0"/>
-                <w:color w:val="2A579A"/>
-              </w:rPr>
-              <w:t>)</w:t>
+              <w:t>()</w:t>
             </w:r>
           </w:p>
         </w:tc>
@@ -262,7 +248,6 @@
               </w:rPr>
             </w:pPr>
             <w:proofErr w:type="spellStart"/>
-            <w:proofErr w:type="gramStart"/>
             <w:r>
               <w:rPr>
                 <w:rFonts w:cstheme="minorHAnsi"/>
@@ -278,16 +263,7 @@
                 <w:b w:val="0"/>
                 <w:color w:val="2A579A"/>
               </w:rPr>
-              <w:t>(</w:t>
-            </w:r>
-            <w:proofErr w:type="gramEnd"/>
-            <w:r>
-              <w:rPr>
-                <w:rFonts w:cstheme="minorHAnsi"/>
-                <w:b w:val="0"/>
-                <w:color w:val="2A579A"/>
-              </w:rPr>
-              <w:t>)</w:t>
+              <w:t>()</w:t>
             </w:r>
           </w:p>
         </w:tc>
@@ -329,7 +305,6 @@
               </w:rPr>
             </w:pPr>
             <w:proofErr w:type="spellStart"/>
-            <w:proofErr w:type="gramStart"/>
             <w:r>
               <w:rPr>
                 <w:rFonts w:cstheme="minorHAnsi"/>
@@ -345,16 +320,7 @@
                 <w:b w:val="0"/>
                 <w:color w:val="2A579A"/>
               </w:rPr>
-              <w:t>(</w:t>
-            </w:r>
-            <w:proofErr w:type="gramEnd"/>
-            <w:r>
-              <w:rPr>
-                <w:rFonts w:cstheme="minorHAnsi"/>
-                <w:b w:val="0"/>
-                <w:color w:val="2A579A"/>
-              </w:rPr>
-              <w:t>)</w:t>
+              <w:t>()</w:t>
             </w:r>
           </w:p>
         </w:tc>
@@ -393,7 +359,6 @@
               </w:rPr>
             </w:pPr>
             <w:proofErr w:type="spellStart"/>
-            <w:proofErr w:type="gramStart"/>
             <w:r>
               <w:rPr>
                 <w:rFonts w:cstheme="minorHAnsi"/>
@@ -412,7 +377,6 @@
               <w:t>(</w:t>
             </w:r>
             <w:proofErr w:type="spellStart"/>
-            <w:proofErr w:type="gramEnd"/>
             <w:r>
               <w:rPr>
                 <w:rFonts w:cstheme="minorHAnsi"/>
@@ -470,7 +434,6 @@
               </w:rPr>
             </w:pPr>
             <w:proofErr w:type="spellStart"/>
-            <w:proofErr w:type="gramStart"/>
             <w:r>
               <w:rPr>
                 <w:rFonts w:cstheme="minorHAnsi"/>
@@ -486,16 +449,7 @@
                 <w:b w:val="0"/>
                 <w:color w:val="2A579A"/>
               </w:rPr>
-              <w:t>(</w:t>
-            </w:r>
-            <w:proofErr w:type="gramEnd"/>
-            <w:r>
-              <w:rPr>
-                <w:rFonts w:cstheme="minorHAnsi"/>
-                <w:b w:val="0"/>
-                <w:color w:val="2A579A"/>
-              </w:rPr>
-              <w:t>)</w:t>
+              <w:t>()</w:t>
             </w:r>
           </w:p>
         </w:tc>
@@ -533,23 +487,13 @@
                 <w:color w:val="2A579A"/>
               </w:rPr>
             </w:pPr>
-            <w:proofErr w:type="gramStart"/>
-            <w:r>
-              <w:rPr>
-                <w:rFonts w:cstheme="minorHAnsi"/>
-                <w:b w:val="0"/>
-                <w:color w:val="2A579A"/>
-              </w:rPr>
-              <w:t>Shuffle(</w:t>
-            </w:r>
-            <w:proofErr w:type="gramEnd"/>
-            <w:r>
-              <w:rPr>
-                <w:rFonts w:cstheme="minorHAnsi"/>
-                <w:b w:val="0"/>
-                <w:color w:val="2A579A"/>
-              </w:rPr>
-              <w:t>)</w:t>
+            <w:r>
+              <w:rPr>
+                <w:rFonts w:cstheme="minorHAnsi"/>
+                <w:b w:val="0"/>
+                <w:color w:val="2A579A"/>
+              </w:rPr>
+              <w:t>Shuffle()</w:t>
             </w:r>
           </w:p>
         </w:tc>
@@ -591,7 +535,6 @@
               </w:rPr>
             </w:pPr>
             <w:proofErr w:type="spellStart"/>
-            <w:proofErr w:type="gramStart"/>
             <w:r>
               <w:rPr>
                 <w:rFonts w:cstheme="minorHAnsi"/>
@@ -607,16 +550,7 @@
                 <w:b w:val="0"/>
                 <w:color w:val="2A579A"/>
               </w:rPr>
-              <w:t>(</w:t>
-            </w:r>
-            <w:proofErr w:type="gramEnd"/>
-            <w:r>
-              <w:rPr>
-                <w:rFonts w:cstheme="minorHAnsi"/>
-                <w:b w:val="0"/>
-                <w:color w:val="2A579A"/>
-              </w:rPr>
-              <w:t xml:space="preserve">float </w:t>
+              <w:t xml:space="preserve">(float </w:t>
             </w:r>
             <w:proofErr w:type="spellStart"/>
             <w:r>
@@ -676,7 +610,6 @@
               </w:rPr>
             </w:pPr>
             <w:proofErr w:type="spellStart"/>
-            <w:proofErr w:type="gramStart"/>
             <w:r>
               <w:rPr>
                 <w:rFonts w:cstheme="minorHAnsi"/>
@@ -692,16 +625,7 @@
                 <w:b w:val="0"/>
                 <w:color w:val="2A579A"/>
               </w:rPr>
-              <w:t>(</w:t>
-            </w:r>
-            <w:proofErr w:type="gramEnd"/>
-            <w:r>
-              <w:rPr>
-                <w:rFonts w:cstheme="minorHAnsi"/>
-                <w:b w:val="0"/>
-                <w:color w:val="2A579A"/>
-              </w:rPr>
-              <w:t>bool magic)</w:t>
+              <w:t>(bool magic)</w:t>
             </w:r>
           </w:p>
         </w:tc>
@@ -813,7 +737,35 @@
         <w:rPr>
           <w:rFonts w:cstheme="minorHAnsi"/>
         </w:rPr>
-        <w:t xml:space="preserve"> Zhong, Zian Li</w:t>
+        <w:t xml:space="preserve"> </w:t>
+      </w:r>
+      <w:proofErr w:type="spellStart"/>
+      <w:r>
+        <w:rPr>
+          <w:rFonts w:cstheme="minorHAnsi"/>
+        </w:rPr>
+        <w:t>Zhong</w:t>
+      </w:r>
+      <w:proofErr w:type="spellEnd"/>
+      <w:r>
+        <w:rPr>
+          <w:rFonts w:cstheme="minorHAnsi"/>
+        </w:rPr>
+        <w:t xml:space="preserve">, </w:t>
+      </w:r>
+      <w:proofErr w:type="spellStart"/>
+      <w:r>
+        <w:rPr>
+          <w:rFonts w:cstheme="minorHAnsi"/>
+        </w:rPr>
+        <w:t>Zian</w:t>
+      </w:r>
+      <w:proofErr w:type="spellEnd"/>
+      <w:r>
+        <w:rPr>
+          <w:rFonts w:cstheme="minorHAnsi"/>
+        </w:rPr>
+        <w:t xml:space="preserve"> Li</w:t>
       </w:r>
       <w:r>
         <w:rPr>
@@ -882,7 +834,7 @@
     </w:p>
     <w:tbl>
       <w:tblPr>
-        <w:tblStyle w:val="4"/>
+        <w:tblStyle w:val="PlainTable4"/>
         <w:tblW w:w="0" w:type="auto"/>
         <w:tblLook w:val="04A0" w:firstRow="1" w:lastRow="0" w:firstColumn="1" w:lastColumn="0" w:noHBand="0" w:noVBand="1"/>
       </w:tblPr>
@@ -908,7 +860,6 @@
               </w:rPr>
             </w:pPr>
             <w:proofErr w:type="spellStart"/>
-            <w:proofErr w:type="gramStart"/>
             <w:r>
               <w:rPr>
                 <w:rFonts w:cstheme="minorHAnsi"/>
@@ -924,16 +875,7 @@
                 <w:b w:val="0"/>
                 <w:color w:val="2A579A"/>
               </w:rPr>
-              <w:t>(</w:t>
-            </w:r>
-            <w:proofErr w:type="gramEnd"/>
-            <w:r>
-              <w:rPr>
-                <w:rFonts w:cstheme="minorHAnsi"/>
-                <w:b w:val="0"/>
-                <w:color w:val="2A579A"/>
-              </w:rPr>
-              <w:t xml:space="preserve">float </w:t>
+              <w:t xml:space="preserve">(float </w:t>
             </w:r>
             <w:proofErr w:type="spellStart"/>
             <w:r>
@@ -972,7 +914,28 @@
                 <w:rFonts w:cstheme="minorHAnsi"/>
                 <w:b w:val="0"/>
               </w:rPr>
-              <w:t>Set the scale of this card.</w:t>
+              <w:t>Set the scale of this C</w:t>
+            </w:r>
+            <w:r>
+              <w:rPr>
+                <w:rFonts w:cstheme="minorHAnsi"/>
+                <w:b w:val="0"/>
+              </w:rPr>
+              <w:t>ard</w:t>
+            </w:r>
+            <w:r>
+              <w:rPr>
+                <w:rFonts w:cstheme="minorHAnsi"/>
+                <w:b w:val="0"/>
+              </w:rPr>
+              <w:t xml:space="preserve"> object</w:t>
+            </w:r>
+            <w:r>
+              <w:rPr>
+                <w:rFonts w:cstheme="minorHAnsi"/>
+                <w:b w:val="0"/>
+              </w:rPr>
+              <w:t>.</w:t>
             </w:r>
           </w:p>
         </w:tc>
@@ -995,7 +958,6 @@
               </w:rPr>
             </w:pPr>
             <w:proofErr w:type="spellStart"/>
-            <w:proofErr w:type="gramStart"/>
             <w:r>
               <w:rPr>
                 <w:rFonts w:cstheme="minorHAnsi"/>
@@ -1011,16 +973,7 @@
                 <w:b w:val="0"/>
                 <w:color w:val="2A579A"/>
               </w:rPr>
-              <w:t>(</w:t>
-            </w:r>
-            <w:proofErr w:type="gramEnd"/>
-            <w:r>
-              <w:rPr>
-                <w:rFonts w:cstheme="minorHAnsi"/>
-                <w:b w:val="0"/>
-                <w:color w:val="2A579A"/>
-              </w:rPr>
-              <w:t>String name)</w:t>
+              <w:t>(String name)</w:t>
             </w:r>
           </w:p>
         </w:tc>
@@ -1039,7 +992,31 @@
               <w:rPr>
                 <w:rFonts w:cstheme="minorHAnsi"/>
               </w:rPr>
-              <w:t>Set the texture of this card object. “Name” is from a predefined set in Deck.</w:t>
+              <w:t xml:space="preserve">Set the </w:t>
+            </w:r>
+            <w:r>
+              <w:rPr>
+                <w:rFonts w:cstheme="minorHAnsi"/>
+              </w:rPr>
+              <w:t>texture of this card object. String name</w:t>
+            </w:r>
+            <w:r>
+              <w:rPr>
+                <w:rFonts w:cstheme="minorHAnsi"/>
+              </w:rPr>
+              <w:t xml:space="preserve"> is from a predefined set </w:t>
+            </w:r>
+            <w:r>
+              <w:rPr>
+                <w:rFonts w:cstheme="minorHAnsi"/>
+              </w:rPr>
+              <w:t xml:space="preserve">of String </w:t>
+            </w:r>
+            <w:r>
+              <w:rPr>
+                <w:rFonts w:cstheme="minorHAnsi"/>
+              </w:rPr>
+              <w:t>in Deck.</w:t>
             </w:r>
           </w:p>
         </w:tc>
@@ -1059,7 +1036,6 @@
               </w:rPr>
             </w:pPr>
             <w:proofErr w:type="spellStart"/>
-            <w:proofErr w:type="gramStart"/>
             <w:r>
               <w:rPr>
                 <w:rFonts w:cstheme="minorHAnsi"/>
@@ -1075,16 +1051,7 @@
                 <w:b w:val="0"/>
                 <w:color w:val="2A579A"/>
               </w:rPr>
-              <w:t>(</w:t>
-            </w:r>
-            <w:proofErr w:type="gramEnd"/>
-            <w:r>
-              <w:rPr>
-                <w:rFonts w:cstheme="minorHAnsi"/>
-                <w:b w:val="0"/>
-                <w:color w:val="2A579A"/>
-              </w:rPr>
-              <w:t>Vector3 rot)</w:t>
+              <w:t>(Vector3 rot)</w:t>
             </w:r>
           </w:p>
         </w:tc>
@@ -1103,7 +1070,25 @@
               <w:rPr>
                 <w:rFonts w:cstheme="minorHAnsi"/>
               </w:rPr>
-              <w:t>Set the rotation of this card.</w:t>
+              <w:t>Set the rotation of this C</w:t>
+            </w:r>
+            <w:r>
+              <w:rPr>
+                <w:rFonts w:cstheme="minorHAnsi"/>
+              </w:rPr>
+              <w:t>ard</w:t>
+            </w:r>
+            <w:r>
+              <w:rPr>
+                <w:rFonts w:cstheme="minorHAnsi"/>
+              </w:rPr>
+              <w:t xml:space="preserve"> object</w:t>
+            </w:r>
+            <w:r>
+              <w:rPr>
+                <w:rFonts w:cstheme="minorHAnsi"/>
+              </w:rPr>
+              <w:t>.</w:t>
             </w:r>
           </w:p>
         </w:tc>
@@ -1135,7 +1120,21 @@
         <w:rPr>
           <w:rFonts w:cstheme="minorHAnsi"/>
         </w:rPr>
-        <w:t xml:space="preserve"> Zhong.</w:t>
+        <w:t xml:space="preserve"> </w:t>
+      </w:r>
+      <w:proofErr w:type="spellStart"/>
+      <w:r>
+        <w:rPr>
+          <w:rFonts w:cstheme="minorHAnsi"/>
+        </w:rPr>
+        <w:t>Zhong</w:t>
+      </w:r>
+      <w:proofErr w:type="spellEnd"/>
+      <w:r>
+        <w:rPr>
+          <w:rFonts w:cstheme="minorHAnsi"/>
+        </w:rPr>
+        <w:t>.</w:t>
       </w:r>
     </w:p>
     <w:p>
@@ -1185,7 +1184,7 @@
     </w:p>
     <w:tbl>
       <w:tblPr>
-        <w:tblStyle w:val="4"/>
+        <w:tblStyle w:val="PlainTable4"/>
         <w:tblW w:w="0" w:type="auto"/>
         <w:tblLook w:val="04A0" w:firstRow="1" w:lastRow="0" w:firstColumn="1" w:lastColumn="0" w:noHBand="0" w:noVBand="1"/>
       </w:tblPr>
@@ -1211,7 +1210,6 @@
               </w:rPr>
             </w:pPr>
             <w:proofErr w:type="spellStart"/>
-            <w:proofErr w:type="gramStart"/>
             <w:r>
               <w:rPr>
                 <w:rFonts w:cstheme="minorHAnsi"/>
@@ -1227,16 +1225,7 @@
                 <w:b w:val="0"/>
                 <w:color w:val="2A579A"/>
               </w:rPr>
-              <w:t>(</w:t>
-            </w:r>
-            <w:proofErr w:type="gramEnd"/>
-            <w:r>
-              <w:rPr>
-                <w:rFonts w:cstheme="minorHAnsi"/>
-                <w:b w:val="0"/>
-                <w:color w:val="2A579A"/>
-              </w:rPr>
-              <w:t xml:space="preserve">), </w:t>
+              <w:t xml:space="preserve">(), </w:t>
             </w:r>
             <w:proofErr w:type="spellStart"/>
             <w:r>
@@ -1333,8 +1322,16 @@
         <w:rPr>
           <w:rFonts w:cstheme="minorHAnsi"/>
         </w:rPr>
-        <w:t xml:space="preserve"> Zhong</w:t>
-      </w:r>
+        <w:t xml:space="preserve"> </w:t>
+      </w:r>
+      <w:proofErr w:type="spellStart"/>
+      <w:r>
+        <w:rPr>
+          <w:rFonts w:cstheme="minorHAnsi"/>
+        </w:rPr>
+        <w:t>Zhong</w:t>
+      </w:r>
+      <w:proofErr w:type="spellEnd"/>
     </w:p>
     <w:p>
       <w:pPr>
@@ -1399,7 +1396,7 @@
     </w:p>
     <w:tbl>
       <w:tblPr>
-        <w:tblStyle w:val="4"/>
+        <w:tblStyle w:val="PlainTable4"/>
         <w:tblW w:w="0" w:type="auto"/>
         <w:tblLook w:val="04A0" w:firstRow="1" w:lastRow="0" w:firstColumn="1" w:lastColumn="0" w:noHBand="0" w:noVBand="1"/>
       </w:tblPr>
@@ -1425,7 +1422,6 @@
               </w:rPr>
             </w:pPr>
             <w:proofErr w:type="spellStart"/>
-            <w:proofErr w:type="gramStart"/>
             <w:r>
               <w:rPr>
                 <w:rFonts w:cstheme="minorHAnsi"/>
@@ -1441,16 +1437,7 @@
                 <w:b w:val="0"/>
                 <w:color w:val="2A579A"/>
               </w:rPr>
-              <w:t>(</w:t>
-            </w:r>
-            <w:proofErr w:type="gramEnd"/>
-            <w:r>
-              <w:rPr>
-                <w:rFonts w:cstheme="minorHAnsi"/>
-                <w:b w:val="0"/>
-                <w:color w:val="2A579A"/>
-              </w:rPr>
-              <w:t xml:space="preserve">float </w:t>
+              <w:t xml:space="preserve">(float </w:t>
             </w:r>
             <w:proofErr w:type="spellStart"/>
             <w:r>
@@ -1522,8 +1509,16 @@
         <w:rPr>
           <w:rFonts w:cstheme="minorHAnsi"/>
         </w:rPr>
-        <w:t xml:space="preserve"> Zhong</w:t>
-      </w:r>
+        <w:t xml:space="preserve"> </w:t>
+      </w:r>
+      <w:proofErr w:type="spellStart"/>
+      <w:r>
+        <w:rPr>
+          <w:rFonts w:cstheme="minorHAnsi"/>
+        </w:rPr>
+        <w:t>Zhong</w:t>
+      </w:r>
+      <w:proofErr w:type="spellEnd"/>
       <w:r>
         <w:rPr>
           <w:rFonts w:cstheme="minorHAnsi"/>
@@ -1569,7 +1564,7 @@
     </w:p>
     <w:tbl>
       <w:tblPr>
-        <w:tblStyle w:val="4"/>
+        <w:tblStyle w:val="PlainTable4"/>
         <w:tblW w:w="0" w:type="auto"/>
         <w:tblLook w:val="04A0" w:firstRow="1" w:lastRow="0" w:firstColumn="1" w:lastColumn="0" w:noHBand="0" w:noVBand="1"/>
       </w:tblPr>
@@ -1594,23 +1589,13 @@
                 <w:b w:val="0"/>
               </w:rPr>
             </w:pPr>
-            <w:proofErr w:type="gramStart"/>
-            <w:r>
-              <w:rPr>
-                <w:rFonts w:cstheme="minorHAnsi"/>
-                <w:b w:val="0"/>
-                <w:color w:val="2A579A"/>
-              </w:rPr>
-              <w:t>View(</w:t>
-            </w:r>
-            <w:proofErr w:type="gramEnd"/>
-            <w:r>
-              <w:rPr>
-                <w:rFonts w:cstheme="minorHAnsi"/>
-                <w:b w:val="0"/>
-                <w:color w:val="2A579A"/>
-              </w:rPr>
-              <w:t>)</w:t>
+            <w:r>
+              <w:rPr>
+                <w:rFonts w:cstheme="minorHAnsi"/>
+                <w:b w:val="0"/>
+                <w:color w:val="2A579A"/>
+              </w:rPr>
+              <w:t>View()</w:t>
             </w:r>
           </w:p>
         </w:tc>
@@ -1704,7 +1689,7 @@
     </w:p>
     <w:tbl>
       <w:tblPr>
-        <w:tblStyle w:val="4"/>
+        <w:tblStyle w:val="PlainTable4"/>
         <w:tblW w:w="0" w:type="auto"/>
         <w:tblLook w:val="04A0" w:firstRow="1" w:lastRow="0" w:firstColumn="1" w:lastColumn="0" w:noHBand="0" w:noVBand="1"/>
       </w:tblPr>
@@ -1729,7 +1714,6 @@
               </w:rPr>
             </w:pPr>
             <w:proofErr w:type="spellStart"/>
-            <w:proofErr w:type="gramStart"/>
             <w:r>
               <w:rPr>
                 <w:rFonts w:cstheme="minorHAnsi"/>
@@ -1745,16 +1729,7 @@
                 <w:b w:val="0"/>
                 <w:color w:val="2A579A"/>
               </w:rPr>
-              <w:t>(</w:t>
-            </w:r>
-            <w:proofErr w:type="gramEnd"/>
-            <w:r>
-              <w:rPr>
-                <w:rFonts w:cstheme="minorHAnsi"/>
-                <w:b w:val="0"/>
-                <w:color w:val="2A579A"/>
-              </w:rPr>
-              <w:t>)</w:t>
+              <w:t>()</w:t>
             </w:r>
           </w:p>
         </w:tc>
@@ -1797,7 +1772,6 @@
               </w:rPr>
             </w:pPr>
             <w:proofErr w:type="spellStart"/>
-            <w:proofErr w:type="gramStart"/>
             <w:r>
               <w:rPr>
                 <w:rFonts w:cstheme="minorHAnsi"/>
@@ -1813,16 +1787,7 @@
                 <w:b w:val="0"/>
                 <w:color w:val="2A579A"/>
               </w:rPr>
-              <w:t>(</w:t>
-            </w:r>
-            <w:proofErr w:type="gramEnd"/>
-            <w:r>
-              <w:rPr>
-                <w:rFonts w:cstheme="minorHAnsi"/>
-                <w:b w:val="0"/>
-                <w:color w:val="2A579A"/>
-              </w:rPr>
-              <w:t>)</w:t>
+              <w:t>()</w:t>
             </w:r>
           </w:p>
         </w:tc>
@@ -1948,15 +1913,26 @@
     <w:p>
       <w:r>
         <w:tab/>
-        <w:t>Detect the collision between deck and hand after an in wards swipe gesture occurring</w:t>
-      </w:r>
-      <w:r>
-        <w:t>. If the interaction happens, then draw a card.</w:t>
+        <w:t>Detect the collision be</w:t>
+      </w:r>
+      <w:r>
+        <w:t>tween deck and hand after an in</w:t>
+      </w:r>
+      <w:r>
+        <w:t>ward swipe gesture occurring</w:t>
+      </w:r>
+      <w:r>
+        <w:t xml:space="preserve">. If the interaction happens, </w:t>
+      </w:r>
+      <w:bookmarkStart w:id="0" w:name="_GoBack"/>
+      <w:bookmarkEnd w:id="0"/>
+      <w:r>
+        <w:t>draw a card.</w:t>
       </w:r>
     </w:p>
     <w:tbl>
       <w:tblPr>
-        <w:tblStyle w:val="4"/>
+        <w:tblStyle w:val="PlainTable4"/>
         <w:tblW w:w="0" w:type="auto"/>
         <w:tblLook w:val="04A0" w:firstRow="1" w:lastRow="0" w:firstColumn="1" w:lastColumn="0" w:noHBand="0" w:noVBand="1"/>
       </w:tblPr>
@@ -1995,16 +1971,7 @@
                 <w:b w:val="0"/>
                 <w:color w:val="2A579A"/>
               </w:rPr>
-              <w:t>(</w:t>
-            </w:r>
-            <w:proofErr w:type="gramStart"/>
-            <w:r>
-              <w:rPr>
-                <w:rFonts w:cstheme="minorHAnsi"/>
-                <w:b w:val="0"/>
-                <w:color w:val="2A579A"/>
-              </w:rPr>
-              <w:t>),</w:t>
+              <w:t>(),</w:t>
             </w:r>
             <w:proofErr w:type="spellStart"/>
             <w:r>
@@ -2013,18 +1980,9 @@
                 <w:b w:val="0"/>
                 <w:color w:val="2A579A"/>
               </w:rPr>
-              <w:t>onTrigger</w:t>
-            </w:r>
-            <w:r>
-              <w:rPr>
-                <w:rFonts w:cstheme="minorHAnsi"/>
-                <w:b w:val="0"/>
-                <w:color w:val="2A579A"/>
-              </w:rPr>
-              <w:t>Exit</w:t>
+              <w:t>onTriggerExit</w:t>
             </w:r>
             <w:proofErr w:type="spellEnd"/>
-            <w:proofErr w:type="gramEnd"/>
             <w:r>
               <w:rPr>
                 <w:rFonts w:cstheme="minorHAnsi"/>
@@ -2163,7 +2121,7 @@
     </w:p>
     <w:tbl>
       <w:tblPr>
-        <w:tblStyle w:val="4"/>
+        <w:tblStyle w:val="PlainTable4"/>
         <w:tblW w:w="0" w:type="auto"/>
         <w:tblLook w:val="04A0" w:firstRow="1" w:lastRow="0" w:firstColumn="1" w:lastColumn="0" w:noHBand="0" w:noVBand="1"/>
       </w:tblPr>
@@ -2189,7 +2147,6 @@
               </w:rPr>
             </w:pPr>
             <w:proofErr w:type="spellStart"/>
-            <w:proofErr w:type="gramStart"/>
             <w:r>
               <w:rPr>
                 <w:rFonts w:cstheme="minorHAnsi"/>
@@ -2205,16 +2162,7 @@
                 <w:b w:val="0"/>
                 <w:color w:val="2A579A"/>
               </w:rPr>
-              <w:t>(</w:t>
-            </w:r>
-            <w:proofErr w:type="gramEnd"/>
-            <w:r>
-              <w:rPr>
-                <w:rFonts w:cstheme="minorHAnsi"/>
-                <w:b w:val="0"/>
-                <w:color w:val="2A579A"/>
-              </w:rPr>
-              <w:t>)</w:t>
+              <w:t>()</w:t>
             </w:r>
           </w:p>
         </w:tc>
@@ -2258,7 +2206,6 @@
               </w:rPr>
             </w:pPr>
             <w:proofErr w:type="spellStart"/>
-            <w:proofErr w:type="gramStart"/>
             <w:r>
               <w:rPr>
                 <w:rFonts w:cstheme="minorHAnsi"/>
@@ -2274,16 +2221,7 @@
                 <w:b w:val="0"/>
                 <w:color w:val="2A579A"/>
               </w:rPr>
-              <w:t>(</w:t>
-            </w:r>
-            <w:proofErr w:type="gramEnd"/>
-            <w:r>
-              <w:rPr>
-                <w:rFonts w:cstheme="minorHAnsi"/>
-                <w:b w:val="0"/>
-                <w:color w:val="2A579A"/>
-              </w:rPr>
-              <w:t>)</w:t>
+              <w:t>()</w:t>
             </w:r>
           </w:p>
         </w:tc>
@@ -2365,13 +2303,35 @@
         <w:rPr>
           <w:rFonts w:cstheme="minorHAnsi"/>
         </w:rPr>
-        <w:t xml:space="preserve"> Zhong</w:t>
-      </w:r>
-      <w:r>
-        <w:rPr>
-          <w:rFonts w:cstheme="minorHAnsi"/>
-        </w:rPr>
-        <w:t>, Zian Liu</w:t>
+        <w:t xml:space="preserve"> </w:t>
+      </w:r>
+      <w:proofErr w:type="spellStart"/>
+      <w:r>
+        <w:rPr>
+          <w:rFonts w:cstheme="minorHAnsi"/>
+        </w:rPr>
+        <w:t>Zhong</w:t>
+      </w:r>
+      <w:proofErr w:type="spellEnd"/>
+      <w:r>
+        <w:rPr>
+          <w:rFonts w:cstheme="minorHAnsi"/>
+        </w:rPr>
+        <w:t xml:space="preserve">, </w:t>
+      </w:r>
+      <w:proofErr w:type="spellStart"/>
+      <w:r>
+        <w:rPr>
+          <w:rFonts w:cstheme="minorHAnsi"/>
+        </w:rPr>
+        <w:t>Zian</w:t>
+      </w:r>
+      <w:proofErr w:type="spellEnd"/>
+      <w:r>
+        <w:rPr>
+          <w:rFonts w:cstheme="minorHAnsi"/>
+        </w:rPr>
+        <w:t xml:space="preserve"> Liu</w:t>
       </w:r>
     </w:p>
     <w:p>
@@ -2424,7 +2384,7 @@
     </w:p>
     <w:tbl>
       <w:tblPr>
-        <w:tblStyle w:val="4"/>
+        <w:tblStyle w:val="PlainTable4"/>
         <w:tblW w:w="0" w:type="auto"/>
         <w:tblLook w:val="04A0" w:firstRow="1" w:lastRow="0" w:firstColumn="1" w:lastColumn="0" w:noHBand="0" w:noVBand="1"/>
       </w:tblPr>
@@ -2447,23 +2407,13 @@
                 <w:b w:val="0"/>
               </w:rPr>
             </w:pPr>
-            <w:proofErr w:type="gramStart"/>
-            <w:r>
-              <w:rPr>
-                <w:rFonts w:cstheme="minorHAnsi"/>
-                <w:b w:val="0"/>
-                <w:color w:val="2A579A"/>
-              </w:rPr>
-              <w:t>Detected(</w:t>
-            </w:r>
-            <w:proofErr w:type="gramEnd"/>
-            <w:r>
-              <w:rPr>
-                <w:rFonts w:cstheme="minorHAnsi"/>
-                <w:b w:val="0"/>
-                <w:color w:val="2A579A"/>
-              </w:rPr>
-              <w:t>)</w:t>
+            <w:r>
+              <w:rPr>
+                <w:rFonts w:cstheme="minorHAnsi"/>
+                <w:b w:val="0"/>
+                <w:color w:val="2A579A"/>
+              </w:rPr>
+              <w:t>Detected()</w:t>
             </w:r>
           </w:p>
         </w:tc>
@@ -2540,8 +2490,13 @@
       <w:r>
         <w:t xml:space="preserve">: </w:t>
       </w:r>
-      <w:r>
-        <w:t>Zian L</w:t>
+      <w:proofErr w:type="spellStart"/>
+      <w:r>
+        <w:t>Zian</w:t>
+      </w:r>
+      <w:proofErr w:type="spellEnd"/>
+      <w:r>
+        <w:t xml:space="preserve"> L</w:t>
       </w:r>
       <w:r>
         <w:t>iu,</w:t>
@@ -2589,7 +2544,7 @@
     </w:p>
     <w:tbl>
       <w:tblPr>
-        <w:tblStyle w:val="4"/>
+        <w:tblStyle w:val="PlainTable4"/>
         <w:tblW w:w="0" w:type="auto"/>
         <w:tblLook w:val="04A0" w:firstRow="1" w:lastRow="0" w:firstColumn="1" w:lastColumn="0" w:noHBand="0" w:noVBand="1"/>
       </w:tblPr>
@@ -2612,23 +2567,13 @@
                 <w:b w:val="0"/>
               </w:rPr>
             </w:pPr>
-            <w:proofErr w:type="gramStart"/>
-            <w:r>
-              <w:rPr>
-                <w:rFonts w:cstheme="minorHAnsi"/>
-                <w:b w:val="0"/>
-                <w:color w:val="2A579A"/>
-              </w:rPr>
-              <w:t>Detected(</w:t>
-            </w:r>
-            <w:proofErr w:type="gramEnd"/>
-            <w:r>
-              <w:rPr>
-                <w:rFonts w:cstheme="minorHAnsi"/>
-                <w:b w:val="0"/>
-                <w:color w:val="2A579A"/>
-              </w:rPr>
-              <w:t>)</w:t>
+            <w:r>
+              <w:rPr>
+                <w:rFonts w:cstheme="minorHAnsi"/>
+                <w:b w:val="0"/>
+                <w:color w:val="2A579A"/>
+              </w:rPr>
+              <w:t>Detected()</w:t>
             </w:r>
           </w:p>
         </w:tc>
@@ -2709,26 +2654,18 @@
       </w:pPr>
       <w:r>
         <w:lastRenderedPageBreak/>
-        <w:t xml:space="preserve">Script that detecting </w:t>
-      </w:r>
-      <w:r>
-        <w:t>thumb down</w:t>
-      </w:r>
-      <w:r>
-        <w:t xml:space="preserve"> gesture then </w:t>
+        <w:t xml:space="preserve">Script that detecting thumb down gesture then </w:t>
       </w:r>
       <w:r>
         <w:t>activate</w:t>
       </w:r>
-      <w:bookmarkStart w:id="0" w:name="_GoBack"/>
-      <w:bookmarkEnd w:id="0"/>
       <w:r>
         <w:t xml:space="preserve"> a text UI</w:t>
       </w:r>
     </w:p>
     <w:tbl>
       <w:tblPr>
-        <w:tblStyle w:val="4"/>
+        <w:tblStyle w:val="PlainTable4"/>
         <w:tblW w:w="0" w:type="auto"/>
         <w:tblLook w:val="04A0" w:firstRow="1" w:lastRow="0" w:firstColumn="1" w:lastColumn="0" w:noHBand="0" w:noVBand="1"/>
       </w:tblPr>
@@ -2751,23 +2688,13 @@
                 <w:b w:val="0"/>
               </w:rPr>
             </w:pPr>
-            <w:proofErr w:type="gramStart"/>
-            <w:r>
-              <w:rPr>
-                <w:rFonts w:cstheme="minorHAnsi"/>
-                <w:b w:val="0"/>
-                <w:color w:val="2A579A"/>
-              </w:rPr>
-              <w:t>Detected(</w:t>
-            </w:r>
-            <w:proofErr w:type="gramEnd"/>
-            <w:r>
-              <w:rPr>
-                <w:rFonts w:cstheme="minorHAnsi"/>
-                <w:b w:val="0"/>
-                <w:color w:val="2A579A"/>
-              </w:rPr>
-              <w:t>)</w:t>
+            <w:r>
+              <w:rPr>
+                <w:rFonts w:cstheme="minorHAnsi"/>
+                <w:b w:val="0"/>
+                <w:color w:val="2A579A"/>
+              </w:rPr>
+              <w:t>Detected()</w:t>
             </w:r>
           </w:p>
         </w:tc>
@@ -2842,7 +2769,7 @@
 </file>
 
 <file path=word/numbering.xml><?xml version="1.0" encoding="utf-8"?>
-<w:numbering xmlns:wpc="http://schemas.microsoft.com/office/word/2010/wordprocessingCanvas" xmlns:cx="http://schemas.microsoft.com/office/drawing/2014/chartex" xmlns:cx1="http://schemas.microsoft.com/office/drawing/2015/9/8/chartex" xmlns:cx2="http://schemas.microsoft.com/office/drawing/2015/10/21/chartex" xmlns:cx3="http://schemas.microsoft.com/office/drawing/2016/5/9/chartex" xmlns:cx4="http://schemas.microsoft.com/office/drawing/2016/5/10/chartex" xmlns:cx5="http://schemas.microsoft.com/office/drawing/2016/5/11/chartex" xmlns:cx6="http://schemas.microsoft.com/office/drawing/2016/5/12/chartex" xmlns:cx7="http://schemas.microsoft.com/office/drawing/2016/5/13/chartex" xmlns:cx8="http://schemas.microsoft.com/office/drawing/2016/5/14/chartex" xmlns:mc="http://schemas.openxmlformats.org/markup-compatibility/2006" xmlns:aink="http://schemas.microsoft.com/office/drawing/2016/ink" xmlns:am3d="http://schemas.microsoft.com/office/drawing/2017/model3d" xmlns:o="urn:schemas-microsoft-com:office:office" xmlns:r="http://schemas.openxmlformats.org/officeDocument/2006/relationships" xmlns:m="http://schemas.openxmlformats.org/officeDocument/2006/math" xmlns:v="urn:schemas-microsoft-com:vml" xmlns:wp14="http://schemas.microsoft.com/office/word/2010/wordprocessingDrawing" xmlns:wp="http://schemas.openxmlformats.org/drawingml/2006/wordprocessingDrawing" xmlns:w10="urn:schemas-microsoft-com:office:word" xmlns:w="http://schemas.openxmlformats.org/wordprocessingml/2006/main" xmlns:w14="http://schemas.microsoft.com/office/word/2010/wordml" xmlns:w15="http://schemas.microsoft.com/office/word/2012/wordml" xmlns:w16cid="http://schemas.microsoft.com/office/word/2016/wordml/cid" xmlns:w16se="http://schemas.microsoft.com/office/word/2015/wordml/symex" xmlns:wpg="http://schemas.microsoft.com/office/word/2010/wordprocessingGroup" xmlns:wpi="http://schemas.microsoft.com/office/word/2010/wordprocessingInk" xmlns:wne="http://schemas.microsoft.com/office/word/2006/wordml" xmlns:wps="http://schemas.microsoft.com/office/word/2010/wordprocessingShape" mc:Ignorable="w14 w15 w16se w16cid wp14">
+<w:numbering xmlns:wpc="http://schemas.microsoft.com/office/word/2010/wordprocessingCanvas" xmlns:cx="http://schemas.microsoft.com/office/drawing/2014/chartex" xmlns:cx1="http://schemas.microsoft.com/office/drawing/2015/9/8/chartex" xmlns:mc="http://schemas.openxmlformats.org/markup-compatibility/2006" xmlns:o="urn:schemas-microsoft-com:office:office" xmlns:r="http://schemas.openxmlformats.org/officeDocument/2006/relationships" xmlns:m="http://schemas.openxmlformats.org/officeDocument/2006/math" xmlns:v="urn:schemas-microsoft-com:vml" xmlns:wp14="http://schemas.microsoft.com/office/word/2010/wordprocessingDrawing" xmlns:wp="http://schemas.openxmlformats.org/drawingml/2006/wordprocessingDrawing" xmlns:w10="urn:schemas-microsoft-com:office:word" xmlns:w="http://schemas.openxmlformats.org/wordprocessingml/2006/main" xmlns:w14="http://schemas.microsoft.com/office/word/2010/wordml" xmlns:w15="http://schemas.microsoft.com/office/word/2012/wordml" xmlns:w16se="http://schemas.microsoft.com/office/word/2015/wordml/symex" xmlns:wpg="http://schemas.microsoft.com/office/word/2010/wordprocessingGroup" xmlns:wpi="http://schemas.microsoft.com/office/word/2010/wordprocessingInk" xmlns:wne="http://schemas.microsoft.com/office/word/2006/wordml" xmlns:wps="http://schemas.microsoft.com/office/word/2010/wordprocessingShape" mc:Ignorable="w14 w15 w16se wp14">
   <w:abstractNum w:abstractNumId="0" w15:restartNumberingAfterBreak="0">
     <w:nsid w:val="49B84E9E"/>
     <w:multiLevelType w:val="hybridMultilevel"/>
@@ -3031,7 +2958,7 @@
 </file>
 
 <file path=word/styles.xml><?xml version="1.0" encoding="utf-8"?>
-<w:styles xmlns:mc="http://schemas.openxmlformats.org/markup-compatibility/2006" xmlns:r="http://schemas.openxmlformats.org/officeDocument/2006/relationships" xmlns:w="http://schemas.openxmlformats.org/wordprocessingml/2006/main" xmlns:w14="http://schemas.microsoft.com/office/word/2010/wordml" xmlns:w15="http://schemas.microsoft.com/office/word/2012/wordml" xmlns:w16cid="http://schemas.microsoft.com/office/word/2016/wordml/cid" xmlns:w16se="http://schemas.microsoft.com/office/word/2015/wordml/symex" mc:Ignorable="w14 w15 w16se w16cid">
+<w:styles xmlns:mc="http://schemas.openxmlformats.org/markup-compatibility/2006" xmlns:r="http://schemas.openxmlformats.org/officeDocument/2006/relationships" xmlns:w="http://schemas.openxmlformats.org/wordprocessingml/2006/main" xmlns:w14="http://schemas.microsoft.com/office/word/2010/wordml" xmlns:w15="http://schemas.microsoft.com/office/word/2012/wordml" xmlns:w16se="http://schemas.microsoft.com/office/word/2015/wordml/symex" mc:Ignorable="w14 w15 w16se">
   <w:docDefaults>
     <w:rPrDefault>
       <w:rPr>
@@ -3047,7 +2974,7 @@
       </w:pPr>
     </w:pPrDefault>
   </w:docDefaults>
-  <w:latentStyles w:defLockedState="0" w:defUIPriority="99" w:defSemiHidden="0" w:defUnhideWhenUsed="0" w:defQFormat="0" w:count="376">
+  <w:latentStyles w:defLockedState="0" w:defUIPriority="99" w:defSemiHidden="0" w:defUnhideWhenUsed="0" w:defQFormat="0" w:count="371">
     <w:lsdException w:name="Normal" w:uiPriority="0" w:qFormat="1"/>
     <w:lsdException w:name="heading 1" w:uiPriority="9" w:qFormat="1"/>
     <w:lsdException w:name="heading 2" w:semiHidden="1" w:uiPriority="9" w:unhideWhenUsed="1" w:qFormat="1"/>
@@ -3153,6 +3080,7 @@
     <w:lsdException w:name="HTML Sample" w:semiHidden="1" w:unhideWhenUsed="1"/>
     <w:lsdException w:name="HTML Typewriter" w:semiHidden="1" w:unhideWhenUsed="1"/>
     <w:lsdException w:name="HTML Variable" w:semiHidden="1" w:unhideWhenUsed="1"/>
+    <w:lsdException w:name="Normal Table" w:semiHidden="1" w:unhideWhenUsed="1"/>
     <w:lsdException w:name="annotation subject" w:semiHidden="1" w:unhideWhenUsed="1"/>
     <w:lsdException w:name="No List" w:semiHidden="1" w:unhideWhenUsed="1"/>
     <w:lsdException w:name="Outline List 1" w:semiHidden="1" w:unhideWhenUsed="1"/>
@@ -3195,8 +3123,11 @@
     <w:lsdException w:name="Table Contemporary" w:semiHidden="1" w:unhideWhenUsed="1"/>
     <w:lsdException w:name="Table Elegant" w:semiHidden="1" w:unhideWhenUsed="1"/>
     <w:lsdException w:name="Table Professional" w:semiHidden="1" w:unhideWhenUsed="1"/>
+    <w:lsdException w:name="Table Subtle 1" w:semiHidden="1" w:unhideWhenUsed="1"/>
     <w:lsdException w:name="Table Subtle 2" w:semiHidden="1" w:unhideWhenUsed="1"/>
     <w:lsdException w:name="Table Web 1" w:semiHidden="1" w:unhideWhenUsed="1"/>
+    <w:lsdException w:name="Table Web 2" w:semiHidden="1" w:unhideWhenUsed="1"/>
+    <w:lsdException w:name="Table Web 3" w:semiHidden="1" w:unhideWhenUsed="1"/>
     <w:lsdException w:name="Balloon Text" w:semiHidden="1" w:unhideWhenUsed="1"/>
     <w:lsdException w:name="Table Grid" w:uiPriority="39"/>
     <w:lsdException w:name="Table Theme" w:semiHidden="1" w:unhideWhenUsed="1"/>
@@ -3415,23 +3346,18 @@
     <w:lsdException w:name="List Table 5 Dark Accent 6" w:uiPriority="50"/>
     <w:lsdException w:name="List Table 6 Colorful Accent 6" w:uiPriority="51"/>
     <w:lsdException w:name="List Table 7 Colorful Accent 6" w:uiPriority="52"/>
-    <w:lsdException w:name="Mention" w:semiHidden="1" w:unhideWhenUsed="1"/>
-    <w:lsdException w:name="Smart Hyperlink" w:semiHidden="1" w:unhideWhenUsed="1"/>
-    <w:lsdException w:name="Hashtag" w:semiHidden="1" w:unhideWhenUsed="1"/>
-    <w:lsdException w:name="Unresolved Mention" w:semiHidden="1" w:unhideWhenUsed="1"/>
-    <w:lsdException w:name="Smart Link" w:semiHidden="1" w:unhideWhenUsed="1"/>
   </w:latentStyles>
-  <w:style w:type="paragraph" w:default="1" w:styleId="a">
+  <w:style w:type="paragraph" w:default="1" w:styleId="Normal">
     <w:name w:val="Normal"/>
     <w:qFormat/>
   </w:style>
-  <w:style w:type="character" w:default="1" w:styleId="a0">
+  <w:style w:type="character" w:default="1" w:styleId="DefaultParagraphFont">
     <w:name w:val="Default Paragraph Font"/>
     <w:uiPriority w:val="1"/>
     <w:semiHidden/>
     <w:unhideWhenUsed/>
   </w:style>
-  <w:style w:type="table" w:default="1" w:styleId="a1">
+  <w:style w:type="table" w:default="1" w:styleId="TableNormal">
     <w:name w:val="Normal Table"/>
     <w:uiPriority w:val="99"/>
     <w:semiHidden/>
@@ -3446,15 +3372,15 @@
       </w:tblCellMar>
     </w:tblPr>
   </w:style>
-  <w:style w:type="numbering" w:default="1" w:styleId="a2">
+  <w:style w:type="numbering" w:default="1" w:styleId="NoList">
     <w:name w:val="No List"/>
     <w:uiPriority w:val="99"/>
     <w:semiHidden/>
     <w:unhideWhenUsed/>
   </w:style>
-  <w:style w:type="paragraph" w:styleId="a3">
+  <w:style w:type="paragraph" w:styleId="ListParagraph">
     <w:name w:val="List Paragraph"/>
-    <w:basedOn w:val="a"/>
+    <w:basedOn w:val="Normal"/>
     <w:uiPriority w:val="34"/>
     <w:qFormat/>
     <w:rsid w:val="00B82AFC"/>
@@ -3463,9 +3389,9 @@
       <w:contextualSpacing/>
     </w:pPr>
   </w:style>
-  <w:style w:type="table" w:styleId="a4">
+  <w:style w:type="table" w:styleId="TableGrid">
     <w:name w:val="Table Grid"/>
-    <w:basedOn w:val="a1"/>
+    <w:basedOn w:val="TableNormal"/>
     <w:uiPriority w:val="39"/>
     <w:rsid w:val="005064BB"/>
     <w:pPr>
@@ -3482,9 +3408,9 @@
       </w:tblBorders>
     </w:tblPr>
   </w:style>
-  <w:style w:type="table" w:styleId="4">
+  <w:style w:type="table" w:styleId="PlainTable4">
     <w:name w:val="Plain Table 4"/>
-    <w:basedOn w:val="a1"/>
+    <w:basedOn w:val="TableNormal"/>
     <w:uiPriority w:val="44"/>
     <w:rsid w:val="005064BB"/>
     <w:pPr>

</xml_diff>